<commit_message>
Modificat proiect. Aici este varianta finala
</commit_message>
<xml_diff>
--- a/Materiale TSS/Proiect1/Document.docx
+++ b/Materiale TSS/Proiect1/Document.docx
@@ -1471,7 +1471,23 @@
           <w:szCs w:val="30"/>
           <w:lang w:val="ro-RO"/>
         </w:rPr>
-        <w:t xml:space="preserve"> |numărul de perechi prime între ele din este egal cu </w:t>
+        <w:t xml:space="preserve"> |numărul de perechi prime între ele din </w:t>
+      </w:r>
+      <w:r>
+        <w:rPr>
+          <w:sz w:val="30"/>
+          <w:szCs w:val="30"/>
+          <w:lang w:val="ro-RO"/>
+        </w:rPr>
+        <w:t xml:space="preserve">sir </w:t>
+      </w:r>
+      <w:r>
+        <w:rPr>
+          <w:sz w:val="30"/>
+          <w:szCs w:val="30"/>
+          <w:lang w:val="ro-RO"/>
+        </w:rPr>
+        <w:t xml:space="preserve">este egal cu </w:t>
       </w:r>
       <w:proofErr w:type="spellStart"/>
       <w:r>
@@ -2573,7 +2589,30 @@
           <w:sz w:val="30"/>
           <w:szCs w:val="30"/>
         </w:rPr>
-        <w:t xml:space="preserve"> de frontier </w:t>
+        <w:t xml:space="preserve"> de </w:t>
+      </w:r>
+      <w:proofErr w:type="spellStart"/>
+      <w:r>
+        <w:rPr>
+          <w:sz w:val="30"/>
+          <w:szCs w:val="30"/>
+        </w:rPr>
+        <w:t>frontier</w:t>
+      </w:r>
+      <w:r>
+        <w:rPr>
+          <w:sz w:val="30"/>
+          <w:szCs w:val="30"/>
+        </w:rPr>
+        <w:t>a</w:t>
+      </w:r>
+      <w:proofErr w:type="spellEnd"/>
+      <w:r>
+        <w:rPr>
+          <w:sz w:val="30"/>
+          <w:szCs w:val="30"/>
+        </w:rPr>
+        <w:t xml:space="preserve"> </w:t>
       </w:r>
       <w:proofErr w:type="spellStart"/>
       <w:r>
@@ -8221,16 +8260,14 @@
         </w:rPr>
         <w:t xml:space="preserve">nostru </w:t>
       </w:r>
-      <w:proofErr w:type="spellStart"/>
-      <w:r>
-        <w:rPr>
-          <w:sz w:val="30"/>
-          <w:szCs w:val="30"/>
-          <w:lang w:val="ro-RO"/>
-        </w:rPr>
-        <w:t>Python</w:t>
-      </w:r>
-      <w:proofErr w:type="spellEnd"/>
+      <w:r>
+        <w:rPr>
+          <w:sz w:val="30"/>
+          <w:szCs w:val="30"/>
+          <w:lang w:val="ro-RO"/>
+        </w:rPr>
+        <w:t>Java</w:t>
+      </w:r>
       <w:r>
         <w:rPr>
           <w:sz w:val="30"/>
@@ -9747,8 +9784,6 @@
           <w:lang w:val="ro-RO"/>
         </w:rPr>
       </w:pPr>
-      <w:bookmarkStart w:id="0" w:name="_GoBack"/>
-      <w:bookmarkEnd w:id="0"/>
       <w:r>
         <w:rPr>
           <w:b/>
@@ -10623,7 +10658,6 @@
         </w:rPr>
         <w:t xml:space="preserve">   </w:t>
       </w:r>
-      <w:proofErr w:type="gramStart"/>
       <w:r>
         <w:rPr>
           <w:rFonts w:ascii="Courier New" w:eastAsia="Times New Roman" w:hAnsi="Courier New" w:cs="Courier New"/>
@@ -10633,31 +10667,19 @@
           <w:sz w:val="24"/>
           <w:szCs w:val="24"/>
         </w:rPr>
-        <w:t>public</w:t>
-      </w:r>
-      <w:proofErr w:type="gramEnd"/>
+        <w:t xml:space="preserve">public void </w:t>
+      </w:r>
       <w:r>
         <w:rPr>
           <w:rFonts w:ascii="Courier New" w:eastAsia="Times New Roman" w:hAnsi="Courier New" w:cs="Courier New"/>
-          <w:b/>
-          <w:bCs/>
-          <w:color w:val="000080"/>
-          <w:sz w:val="24"/>
-          <w:szCs w:val="24"/>
-        </w:rPr>
-        <w:t xml:space="preserve"> void </w:t>
-      </w:r>
-      <w:proofErr w:type="spellStart"/>
-      <w:r>
-        <w:rPr>
-          <w:rFonts w:ascii="Courier New" w:eastAsia="Times New Roman" w:hAnsi="Courier New" w:cs="Courier New"/>
-          <w:color w:val="000000"/>
-          <w:sz w:val="24"/>
-          <w:szCs w:val="24"/>
-        </w:rPr>
-        <w:t>testeSuplimentare</w:t>
-      </w:r>
-      <w:proofErr w:type="spellEnd"/>
+          <w:color w:val="000000"/>
+          <w:sz w:val="24"/>
+          <w:szCs w:val="24"/>
+        </w:rPr>
+        <w:t>killChangedConditionalBoundary</w:t>
+      </w:r>
+      <w:bookmarkStart w:id="0" w:name="_GoBack"/>
+      <w:bookmarkEnd w:id="0"/>
       <w:r>
         <w:rPr>
           <w:rFonts w:ascii="Courier New" w:eastAsia="Times New Roman" w:hAnsi="Courier New" w:cs="Courier New"/>

</xml_diff>